<commit_message>
changes in index.js and added extra info to Start
</commit_message>
<xml_diff>
--- a/START NEW PROJECT IN NODE JS.docx
+++ b/START NEW PROJECT IN NODE JS.docx
@@ -6,39 +6,45 @@
       <w:pPr>
         <w:spacing w:after="0" w:line="240" w:lineRule="auto"/>
         <w:rPr>
-          <w:rFonts w:ascii="Times New Roman" w:hAnsi="Times New Roman"/>
+          <w:rFonts w:cstheme="minorHAnsi"/>
           <w:b/>
-        </w:rPr>
-      </w:pPr>
-      <w:r>
-        <w:rPr>
-          <w:rFonts w:ascii="Times New Roman" w:hAnsi="Times New Roman"/>
+          <w:sz w:val="34"/>
+          <w:u w:val="single"/>
+        </w:rPr>
+      </w:pPr>
+      <w:r>
+        <w:rPr>
+          <w:rFonts w:cstheme="minorHAnsi"/>
         </w:rPr>
         <w:tab/>
       </w:r>
       <w:r>
         <w:rPr>
-          <w:rFonts w:ascii="Times New Roman" w:hAnsi="Times New Roman"/>
+          <w:rFonts w:cstheme="minorHAnsi"/>
         </w:rPr>
         <w:tab/>
       </w:r>
       <w:r>
         <w:rPr>
-          <w:rFonts w:ascii="Times New Roman" w:hAnsi="Times New Roman"/>
+          <w:rFonts w:cstheme="minorHAnsi"/>
         </w:rPr>
         <w:tab/>
       </w:r>
       <w:r>
         <w:rPr>
-          <w:rFonts w:ascii="Times New Roman" w:hAnsi="Times New Roman"/>
+          <w:rFonts w:cstheme="minorHAnsi"/>
           <w:b/>
+          <w:sz w:val="34"/>
+          <w:u w:val="single"/>
         </w:rPr>
         <w:t>START NEW PROJECT</w:t>
       </w:r>
       <w:r>
         <w:rPr>
-          <w:rFonts w:ascii="Times New Roman" w:hAnsi="Times New Roman"/>
+          <w:rFonts w:cstheme="minorHAnsi"/>
           <w:b/>
+          <w:sz w:val="34"/>
+          <w:u w:val="single"/>
         </w:rPr>
         <w:t xml:space="preserve"> IN NODE JS</w:t>
       </w:r>
@@ -47,7 +53,7 @@
       <w:pPr>
         <w:spacing w:after="0" w:line="240" w:lineRule="auto"/>
         <w:rPr>
-          <w:rFonts w:ascii="Times New Roman" w:hAnsi="Times New Roman"/>
+          <w:rFonts w:cstheme="minorHAnsi"/>
           <w:b/>
         </w:rPr>
       </w:pPr>
@@ -56,83 +62,133 @@
       <w:pPr>
         <w:spacing w:after="0" w:line="240" w:lineRule="auto"/>
         <w:rPr>
-          <w:rFonts w:ascii="Times New Roman" w:hAnsi="Times New Roman"/>
-        </w:rPr>
-      </w:pPr>
-      <w:r>
-        <w:rPr>
-          <w:rFonts w:ascii="Times New Roman" w:hAnsi="Times New Roman"/>
-        </w:rPr>
-        <w:t xml:space="preserve">Create two Folder </w:t>
-      </w:r>
-    </w:p>
-    <w:p>
-      <w:pPr>
-        <w:spacing w:after="0" w:line="240" w:lineRule="auto"/>
-        <w:rPr>
-          <w:rFonts w:ascii="Times New Roman" w:hAnsi="Times New Roman"/>
-        </w:rPr>
-      </w:pPr>
-      <w:r>
-        <w:rPr>
-          <w:rFonts w:ascii="Times New Roman" w:hAnsi="Times New Roman"/>
-        </w:rPr>
-        <w:t xml:space="preserve"> 1.  smartSchoolAPI </w:t>
-      </w:r>
-    </w:p>
-    <w:p>
-      <w:pPr>
-        <w:spacing w:after="0" w:line="240" w:lineRule="auto"/>
-        <w:rPr>
-          <w:rFonts w:ascii="Times New Roman" w:hAnsi="Times New Roman"/>
-        </w:rPr>
-      </w:pPr>
-      <w:r>
-        <w:rPr>
-          <w:rFonts w:ascii="Times New Roman" w:hAnsi="Times New Roman"/>
-        </w:rPr>
-        <w:t xml:space="preserve"> 2. smartSchoolWebClient </w:t>
-      </w:r>
-    </w:p>
-    <w:p>
-      <w:pPr>
-        <w:spacing w:after="0" w:line="240" w:lineRule="auto"/>
-        <w:rPr>
-          <w:rFonts w:ascii="Times New Roman" w:hAnsi="Times New Roman"/>
-        </w:rPr>
-      </w:pPr>
-    </w:p>
-    <w:p>
-      <w:pPr>
-        <w:spacing w:after="0" w:line="240" w:lineRule="auto"/>
-        <w:rPr>
-          <w:rFonts w:ascii="Times New Roman" w:hAnsi="Times New Roman"/>
-        </w:rPr>
-      </w:pPr>
-      <w:r>
-        <w:rPr>
-          <w:rFonts w:ascii="Times New Roman" w:hAnsi="Times New Roman"/>
-        </w:rPr>
-        <w:t>1.Install node Js</w:t>
-      </w:r>
-    </w:p>
-    <w:p>
-      <w:pPr>
-        <w:spacing w:after="0" w:line="240" w:lineRule="auto"/>
-        <w:rPr>
-          <w:rFonts w:ascii="Times New Roman" w:hAnsi="Times New Roman"/>
-        </w:rPr>
-      </w:pPr>
-      <w:r>
-        <w:rPr>
-          <w:rFonts w:ascii="Times New Roman" w:hAnsi="Times New Roman"/>
+          <w:rFonts w:cstheme="minorHAnsi"/>
+        </w:rPr>
+      </w:pPr>
+      <w:r>
+        <w:rPr>
+          <w:rFonts w:cstheme="minorHAnsi"/>
+        </w:rPr>
+        <w:t xml:space="preserve">Create two </w:t>
+      </w:r>
+      <w:proofErr w:type="gramStart"/>
+      <w:r>
+        <w:rPr>
+          <w:rFonts w:cstheme="minorHAnsi"/>
+        </w:rPr>
+        <w:t>Folder</w:t>
+      </w:r>
+      <w:proofErr w:type="gramEnd"/>
+      <w:r>
+        <w:rPr>
+          <w:rFonts w:cstheme="minorHAnsi"/>
+        </w:rPr>
+        <w:t xml:space="preserve"> </w:t>
+      </w:r>
+    </w:p>
+    <w:p>
+      <w:pPr>
+        <w:spacing w:after="0" w:line="240" w:lineRule="auto"/>
+        <w:rPr>
+          <w:rFonts w:cstheme="minorHAnsi"/>
+        </w:rPr>
+      </w:pPr>
+      <w:r>
+        <w:rPr>
+          <w:rFonts w:cstheme="minorHAnsi"/>
+        </w:rPr>
+        <w:t xml:space="preserve"> 1.  </w:t>
+      </w:r>
+      <w:proofErr w:type="gramStart"/>
+      <w:r>
+        <w:rPr>
+          <w:rFonts w:cstheme="minorHAnsi"/>
+        </w:rPr>
+        <w:t>smartSchoolAPI</w:t>
+      </w:r>
+      <w:proofErr w:type="gramEnd"/>
+      <w:r>
+        <w:rPr>
+          <w:rFonts w:cstheme="minorHAnsi"/>
+        </w:rPr>
+        <w:t xml:space="preserve"> </w:t>
+      </w:r>
+    </w:p>
+    <w:p>
+      <w:pPr>
+        <w:spacing w:after="0" w:line="240" w:lineRule="auto"/>
+        <w:rPr>
+          <w:rFonts w:cstheme="minorHAnsi"/>
+        </w:rPr>
+      </w:pPr>
+      <w:r>
+        <w:rPr>
+          <w:rFonts w:cstheme="minorHAnsi"/>
+        </w:rPr>
+        <w:t xml:space="preserve"> 2. </w:t>
+      </w:r>
+      <w:proofErr w:type="gramStart"/>
+      <w:r>
+        <w:rPr>
+          <w:rFonts w:cstheme="minorHAnsi"/>
+        </w:rPr>
+        <w:t>smartSchoolWebClient</w:t>
+      </w:r>
+      <w:proofErr w:type="gramEnd"/>
+      <w:r>
+        <w:rPr>
+          <w:rFonts w:cstheme="minorHAnsi"/>
+        </w:rPr>
+        <w:t xml:space="preserve"> </w:t>
+      </w:r>
+    </w:p>
+    <w:p>
+      <w:pPr>
+        <w:spacing w:after="0" w:line="240" w:lineRule="auto"/>
+        <w:rPr>
+          <w:rFonts w:cstheme="minorHAnsi"/>
+        </w:rPr>
+      </w:pPr>
+    </w:p>
+    <w:p>
+      <w:pPr>
+        <w:spacing w:after="0" w:line="240" w:lineRule="auto"/>
+        <w:rPr>
+          <w:rFonts w:cstheme="minorHAnsi"/>
+        </w:rPr>
+      </w:pPr>
+      <w:proofErr w:type="gramStart"/>
+      <w:r>
+        <w:rPr>
+          <w:rFonts w:cstheme="minorHAnsi"/>
+        </w:rPr>
+        <w:t>1.Install</w:t>
+      </w:r>
+      <w:proofErr w:type="gramEnd"/>
+      <w:r>
+        <w:rPr>
+          <w:rFonts w:cstheme="minorHAnsi"/>
+        </w:rPr>
+        <w:t xml:space="preserve"> node Js</w:t>
+      </w:r>
+    </w:p>
+    <w:p>
+      <w:pPr>
+        <w:spacing w:after="0" w:line="240" w:lineRule="auto"/>
+        <w:rPr>
+          <w:rFonts w:cstheme="minorHAnsi"/>
+        </w:rPr>
+      </w:pPr>
+      <w:r>
+        <w:rPr>
+          <w:rFonts w:cstheme="minorHAnsi"/>
         </w:rPr>
         <w:t xml:space="preserve">2. Install </w:t>
       </w:r>
       <w:proofErr w:type="spellStart"/>
       <w:r>
         <w:rPr>
-          <w:rFonts w:ascii="Times New Roman" w:hAnsi="Times New Roman"/>
+          <w:rFonts w:cstheme="minorHAnsi"/>
         </w:rPr>
         <w:t>Mongod</w:t>
       </w:r>
@@ -142,12 +198,12 @@
       <w:pPr>
         <w:spacing w:after="0" w:line="240" w:lineRule="auto"/>
         <w:rPr>
-          <w:rFonts w:ascii="Times New Roman" w:hAnsi="Times New Roman"/>
-        </w:rPr>
-      </w:pPr>
-      <w:r>
-        <w:rPr>
-          <w:rFonts w:ascii="Times New Roman" w:hAnsi="Times New Roman"/>
+          <w:rFonts w:cstheme="minorHAnsi"/>
+        </w:rPr>
+      </w:pPr>
+      <w:r>
+        <w:rPr>
+          <w:rFonts w:cstheme="minorHAnsi"/>
         </w:rPr>
         <w:t xml:space="preserve">3. Install GIT </w:t>
       </w:r>
@@ -156,7 +212,7 @@
       <w:pPr>
         <w:spacing w:after="0" w:line="240" w:lineRule="auto"/>
         <w:rPr>
-          <w:rFonts w:ascii="Times New Roman" w:hAnsi="Times New Roman"/>
+          <w:rFonts w:cstheme="minorHAnsi"/>
         </w:rPr>
       </w:pPr>
     </w:p>
@@ -169,7 +225,7 @@
         </w:numPr>
         <w:spacing w:after="0" w:line="240" w:lineRule="auto"/>
         <w:rPr>
-          <w:rFonts w:ascii="Times New Roman" w:hAnsi="Times New Roman"/>
+          <w:rFonts w:cstheme="minorHAnsi"/>
           <w:b/>
           <w:sz w:val="24"/>
           <w:szCs w:val="24"/>
@@ -177,7 +233,7 @@
       </w:pPr>
       <w:r>
         <w:rPr>
-          <w:rFonts w:ascii="Times New Roman" w:hAnsi="Times New Roman"/>
+          <w:rFonts w:cstheme="minorHAnsi"/>
           <w:b/>
           <w:sz w:val="24"/>
           <w:szCs w:val="24"/>
@@ -191,19 +247,19 @@
         <w:spacing w:after="0" w:line="240" w:lineRule="auto"/>
         <w:ind w:left="360"/>
         <w:rPr>
-          <w:rFonts w:ascii="Times New Roman" w:hAnsi="Times New Roman"/>
-        </w:rPr>
-      </w:pPr>
-      <w:r>
-        <w:rPr>
-          <w:rFonts w:ascii="Times New Roman" w:hAnsi="Times New Roman"/>
+          <w:rFonts w:cstheme="minorHAnsi"/>
+        </w:rPr>
+      </w:pPr>
+      <w:r>
+        <w:rPr>
+          <w:rFonts w:cstheme="minorHAnsi"/>
         </w:rPr>
         <w:t xml:space="preserve">                D:\express </w:t>
       </w:r>
       <w:proofErr w:type="spellStart"/>
       <w:r>
         <w:rPr>
-          <w:rFonts w:ascii="Times New Roman" w:hAnsi="Times New Roman"/>
+          <w:rFonts w:cstheme="minorHAnsi"/>
         </w:rPr>
         <w:t>smartSchoolAPI</w:t>
       </w:r>
@@ -215,25 +271,25 @@
         <w:spacing w:after="0" w:line="240" w:lineRule="auto"/>
         <w:ind w:left="360"/>
         <w:rPr>
-          <w:rFonts w:ascii="Times New Roman" w:hAnsi="Times New Roman"/>
-        </w:rPr>
-      </w:pPr>
-      <w:r>
-        <w:rPr>
-          <w:rFonts w:ascii="Times New Roman" w:hAnsi="Times New Roman"/>
+          <w:rFonts w:cstheme="minorHAnsi"/>
+        </w:rPr>
+      </w:pPr>
+      <w:r>
+        <w:rPr>
+          <w:rFonts w:cstheme="minorHAnsi"/>
         </w:rPr>
         <w:t xml:space="preserve">                D:\express </w:t>
       </w:r>
       <w:proofErr w:type="spellStart"/>
       <w:r>
         <w:rPr>
-          <w:rFonts w:ascii="Times New Roman" w:hAnsi="Times New Roman"/>
+          <w:rFonts w:cstheme="minorHAnsi"/>
         </w:rPr>
         <w:t>smartSchoo</w:t>
       </w:r>
       <w:r>
         <w:rPr>
-          <w:rFonts w:ascii="Times New Roman" w:hAnsi="Times New Roman"/>
+          <w:rFonts w:cstheme="minorHAnsi"/>
         </w:rPr>
         <w:t>lWebClient</w:t>
       </w:r>
@@ -243,12 +299,12 @@
       <w:pPr>
         <w:spacing w:after="0" w:line="240" w:lineRule="auto"/>
         <w:rPr>
-          <w:rFonts w:ascii="Times New Roman" w:hAnsi="Times New Roman"/>
-        </w:rPr>
-      </w:pPr>
-      <w:r>
-        <w:rPr>
-          <w:rFonts w:ascii="Times New Roman" w:hAnsi="Times New Roman"/>
+          <w:rFonts w:cstheme="minorHAnsi"/>
+        </w:rPr>
+      </w:pPr>
+      <w:r>
+        <w:rPr>
+          <w:rFonts w:cstheme="minorHAnsi"/>
         </w:rPr>
         <w:tab/>
       </w:r>
@@ -257,12 +313,12 @@
       <w:pPr>
         <w:spacing w:after="0" w:line="240" w:lineRule="auto"/>
         <w:rPr>
-          <w:rFonts w:ascii="Times New Roman" w:hAnsi="Times New Roman"/>
-        </w:rPr>
-      </w:pPr>
-      <w:r>
-        <w:rPr>
-          <w:rFonts w:ascii="Times New Roman" w:hAnsi="Times New Roman"/>
+          <w:rFonts w:cstheme="minorHAnsi"/>
+        </w:rPr>
+      </w:pPr>
+      <w:r>
+        <w:rPr>
+          <w:rFonts w:cstheme="minorHAnsi"/>
         </w:rPr>
         <w:t>In case express is not installed so install it globally</w:t>
       </w:r>
@@ -271,27 +327,29 @@
       <w:pPr>
         <w:spacing w:after="0" w:line="240" w:lineRule="auto"/>
         <w:rPr>
-          <w:rFonts w:ascii="Times New Roman" w:hAnsi="Times New Roman"/>
-        </w:rPr>
-      </w:pPr>
-      <w:r>
-        <w:rPr>
-          <w:rFonts w:ascii="Times New Roman" w:hAnsi="Times New Roman"/>
+          <w:rFonts w:cstheme="minorHAnsi"/>
+        </w:rPr>
+      </w:pPr>
+      <w:proofErr w:type="gramStart"/>
+      <w:r>
+        <w:rPr>
+          <w:rFonts w:cstheme="minorHAnsi"/>
         </w:rPr>
         <w:t xml:space="preserve">a. </w:t>
       </w:r>
       <w:r>
         <w:rPr>
-          <w:rFonts w:ascii="Times New Roman" w:hAnsi="Times New Roman" w:cs="Consolas"/>
+          <w:rFonts w:cstheme="minorHAnsi"/>
           <w:color w:val="242729"/>
           <w:shd w:val="clear" w:color="auto" w:fill="EFF0F1"/>
         </w:rPr>
         <w:t xml:space="preserve"> &gt;</w:t>
       </w:r>
       <w:proofErr w:type="spellStart"/>
-      <w:r>
-        <w:rPr>
-          <w:rFonts w:ascii="Times New Roman" w:hAnsi="Times New Roman" w:cs="Consolas"/>
+      <w:proofErr w:type="gramEnd"/>
+      <w:r>
+        <w:rPr>
+          <w:rFonts w:cstheme="minorHAnsi"/>
           <w:color w:val="242729"/>
           <w:shd w:val="clear" w:color="auto" w:fill="EFF0F1"/>
         </w:rPr>
@@ -300,7 +358,7 @@
       <w:proofErr w:type="spellEnd"/>
       <w:r>
         <w:rPr>
-          <w:rFonts w:ascii="Times New Roman" w:hAnsi="Times New Roman" w:cs="Consolas"/>
+          <w:rFonts w:cstheme="minorHAnsi"/>
           <w:color w:val="242729"/>
           <w:shd w:val="clear" w:color="auto" w:fill="EFF0F1"/>
         </w:rPr>
@@ -312,15 +370,16 @@
         <w:pStyle w:val="HTMLPreformatted"/>
         <w:shd w:val="clear" w:color="auto" w:fill="EFF0F1"/>
         <w:rPr>
-          <w:rFonts w:ascii="Times New Roman" w:hAnsi="Times New Roman" w:cs="Consolas"/>
+          <w:rFonts w:asciiTheme="minorHAnsi" w:hAnsiTheme="minorHAnsi" w:cstheme="minorHAnsi"/>
           <w:color w:val="303336"/>
           <w:sz w:val="22"/>
           <w:szCs w:val="22"/>
         </w:rPr>
       </w:pPr>
-      <w:r>
-        <w:rPr>
-          <w:rFonts w:ascii="Times New Roman" w:hAnsi="Times New Roman"/>
+      <w:proofErr w:type="gramStart"/>
+      <w:r>
+        <w:rPr>
+          <w:rFonts w:asciiTheme="minorHAnsi" w:hAnsiTheme="minorHAnsi" w:cstheme="minorHAnsi"/>
           <w:sz w:val="22"/>
           <w:szCs w:val="22"/>
         </w:rPr>
@@ -328,7 +387,7 @@
       </w:r>
       <w:r>
         <w:rPr>
-          <w:rFonts w:ascii="Times New Roman" w:hAnsi="Times New Roman" w:cs="Consolas"/>
+          <w:rFonts w:asciiTheme="minorHAnsi" w:hAnsiTheme="minorHAnsi" w:cstheme="minorHAnsi"/>
           <w:color w:val="242729"/>
           <w:sz w:val="22"/>
           <w:szCs w:val="22"/>
@@ -337,9 +396,10 @@
         <w:t xml:space="preserve"> &gt;</w:t>
       </w:r>
       <w:proofErr w:type="spellStart"/>
-      <w:r>
-        <w:rPr>
-          <w:rFonts w:ascii="Times New Roman" w:hAnsi="Times New Roman" w:cs="Consolas"/>
+      <w:proofErr w:type="gramEnd"/>
+      <w:r>
+        <w:rPr>
+          <w:rFonts w:asciiTheme="minorHAnsi" w:hAnsiTheme="minorHAnsi" w:cstheme="minorHAnsi"/>
           <w:color w:val="303336"/>
           <w:sz w:val="22"/>
           <w:szCs w:val="22"/>
@@ -349,7 +409,7 @@
       <w:proofErr w:type="spellEnd"/>
       <w:r>
         <w:rPr>
-          <w:rFonts w:ascii="Times New Roman" w:hAnsi="Times New Roman" w:cs="Consolas"/>
+          <w:rFonts w:asciiTheme="minorHAnsi" w:hAnsiTheme="minorHAnsi" w:cstheme="minorHAnsi"/>
           <w:color w:val="303336"/>
           <w:sz w:val="22"/>
           <w:szCs w:val="22"/>
@@ -362,7 +422,7 @@
         <w:pStyle w:val="HTMLPreformatted"/>
         <w:shd w:val="clear" w:color="auto" w:fill="EFF0F1"/>
         <w:rPr>
-          <w:rFonts w:ascii="Times New Roman" w:hAnsi="Times New Roman" w:cs="Consolas"/>
+          <w:rFonts w:asciiTheme="minorHAnsi" w:hAnsiTheme="minorHAnsi" w:cstheme="minorHAnsi"/>
           <w:color w:val="303336"/>
           <w:sz w:val="22"/>
           <w:szCs w:val="22"/>
@@ -370,7 +430,7 @@
       </w:pPr>
       <w:r>
         <w:rPr>
-          <w:rFonts w:ascii="Times New Roman" w:hAnsi="Times New Roman" w:cs="Consolas"/>
+          <w:rFonts w:asciiTheme="minorHAnsi" w:hAnsiTheme="minorHAnsi" w:cstheme="minorHAnsi"/>
           <w:color w:val="303336"/>
           <w:sz w:val="22"/>
           <w:szCs w:val="22"/>
@@ -380,7 +440,7 @@
       <w:proofErr w:type="spellStart"/>
       <w:r>
         <w:rPr>
-          <w:rFonts w:ascii="Times New Roman" w:hAnsi="Times New Roman" w:cs="Consolas"/>
+          <w:rFonts w:asciiTheme="minorHAnsi" w:hAnsiTheme="minorHAnsi" w:cstheme="minorHAnsi"/>
           <w:color w:val="303336"/>
           <w:sz w:val="22"/>
           <w:szCs w:val="22"/>
@@ -390,7 +450,7 @@
       <w:proofErr w:type="spellEnd"/>
       <w:r>
         <w:rPr>
-          <w:rFonts w:ascii="Times New Roman" w:hAnsi="Times New Roman" w:cs="Consolas"/>
+          <w:rFonts w:asciiTheme="minorHAnsi" w:hAnsiTheme="minorHAnsi" w:cstheme="minorHAnsi"/>
           <w:color w:val="303336"/>
           <w:sz w:val="22"/>
           <w:szCs w:val="22"/>
@@ -403,7 +463,7 @@
         <w:pStyle w:val="HTMLPreformatted"/>
         <w:shd w:val="clear" w:color="auto" w:fill="EFF0F1"/>
         <w:rPr>
-          <w:rFonts w:ascii="Times New Roman" w:hAnsi="Times New Roman" w:cs="Consolas"/>
+          <w:rFonts w:asciiTheme="minorHAnsi" w:hAnsiTheme="minorHAnsi" w:cstheme="minorHAnsi"/>
           <w:color w:val="303336"/>
           <w:sz w:val="22"/>
           <w:szCs w:val="22"/>
@@ -411,7 +471,7 @@
       </w:pPr>
       <w:r>
         <w:rPr>
-          <w:rFonts w:ascii="Times New Roman" w:hAnsi="Times New Roman" w:cs="Consolas"/>
+          <w:rFonts w:asciiTheme="minorHAnsi" w:hAnsiTheme="minorHAnsi" w:cstheme="minorHAnsi"/>
           <w:color w:val="303336"/>
           <w:sz w:val="22"/>
           <w:szCs w:val="22"/>
@@ -421,7 +481,7 @@
       <w:proofErr w:type="spellStart"/>
       <w:r>
         <w:rPr>
-          <w:rFonts w:ascii="Times New Roman" w:hAnsi="Times New Roman" w:cs="Consolas"/>
+          <w:rFonts w:asciiTheme="minorHAnsi" w:hAnsiTheme="minorHAnsi" w:cstheme="minorHAnsi"/>
           <w:color w:val="303336"/>
           <w:sz w:val="22"/>
           <w:szCs w:val="22"/>
@@ -431,7 +491,7 @@
       <w:proofErr w:type="spellEnd"/>
       <w:r>
         <w:rPr>
-          <w:rFonts w:ascii="Times New Roman" w:hAnsi="Times New Roman" w:cs="Consolas"/>
+          <w:rFonts w:asciiTheme="minorHAnsi" w:hAnsiTheme="minorHAnsi" w:cstheme="minorHAnsi"/>
           <w:color w:val="303336"/>
           <w:sz w:val="22"/>
           <w:szCs w:val="22"/>
@@ -441,7 +501,7 @@
       <w:proofErr w:type="spellStart"/>
       <w:r>
         <w:rPr>
-          <w:rFonts w:ascii="Times New Roman" w:hAnsi="Times New Roman" w:cs="Consolas"/>
+          <w:rFonts w:asciiTheme="minorHAnsi" w:hAnsiTheme="minorHAnsi" w:cstheme="minorHAnsi"/>
           <w:color w:val="303336"/>
           <w:sz w:val="22"/>
           <w:szCs w:val="22"/>
@@ -454,7 +514,7 @@
       <w:pPr>
         <w:spacing w:after="0" w:line="240" w:lineRule="auto"/>
         <w:rPr>
-          <w:rFonts w:ascii="Times New Roman" w:hAnsi="Times New Roman"/>
+          <w:rFonts w:cstheme="minorHAnsi"/>
         </w:rPr>
       </w:pPr>
     </w:p>
@@ -464,7 +524,7 @@
         <w:spacing w:after="0" w:line="240" w:lineRule="auto"/>
         <w:ind w:left="360"/>
         <w:rPr>
-          <w:rFonts w:ascii="Times New Roman" w:hAnsi="Times New Roman"/>
+          <w:rFonts w:cstheme="minorHAnsi"/>
         </w:rPr>
       </w:pPr>
     </w:p>
@@ -474,7 +534,7 @@
         <w:spacing w:after="0" w:line="240" w:lineRule="auto"/>
         <w:ind w:left="360"/>
         <w:rPr>
-          <w:rFonts w:ascii="Times New Roman" w:hAnsi="Times New Roman"/>
+          <w:rFonts w:cstheme="minorHAnsi"/>
           <w:b/>
         </w:rPr>
       </w:pPr>
@@ -488,7 +548,7 @@
         </w:numPr>
         <w:spacing w:after="0" w:line="240" w:lineRule="auto"/>
         <w:rPr>
-          <w:rFonts w:ascii="Times New Roman" w:hAnsi="Times New Roman"/>
+          <w:rFonts w:cstheme="minorHAnsi"/>
           <w:b/>
           <w:sz w:val="24"/>
           <w:szCs w:val="24"/>
@@ -496,12 +556,30 @@
       </w:pPr>
       <w:r>
         <w:rPr>
-          <w:rFonts w:ascii="Times New Roman" w:hAnsi="Times New Roman"/>
+          <w:rFonts w:cstheme="minorHAnsi"/>
           <w:b/>
           <w:sz w:val="24"/>
           <w:szCs w:val="24"/>
         </w:rPr>
-        <w:t xml:space="preserve"> Install Npm </w:t>
+        <w:t xml:space="preserve"> Install </w:t>
+      </w:r>
+      <w:r>
+        <w:rPr>
+          <w:rFonts w:cstheme="minorHAnsi"/>
+          <w:b/>
+          <w:sz w:val="24"/>
+          <w:szCs w:val="24"/>
+        </w:rPr>
+        <w:t xml:space="preserve">NPM </w:t>
+      </w:r>
+      <w:r>
+        <w:rPr>
+          <w:rFonts w:cstheme="minorHAnsi"/>
+          <w:b/>
+          <w:sz w:val="24"/>
+          <w:szCs w:val="24"/>
+        </w:rPr>
+        <w:t xml:space="preserve"> </w:t>
       </w:r>
     </w:p>
     <w:p>
@@ -509,58 +587,80 @@
         <w:pStyle w:val="ListParagraph"/>
         <w:spacing w:after="0" w:line="240" w:lineRule="auto"/>
         <w:rPr>
-          <w:rFonts w:ascii="Times New Roman" w:hAnsi="Times New Roman"/>
-        </w:rPr>
-      </w:pPr>
-      <w:r>
-        <w:rPr>
-          <w:rFonts w:ascii="Times New Roman" w:hAnsi="Times New Roman"/>
-        </w:rPr>
-        <w:t xml:space="preserve">Type </w:t>
-      </w:r>
-      <w:r>
-        <w:rPr>
-          <w:rFonts w:ascii="Times New Roman" w:hAnsi="Times New Roman"/>
-        </w:rPr>
-        <w:t xml:space="preserve"> &gt;</w:t>
+          <w:rFonts w:cstheme="minorHAnsi"/>
+        </w:rPr>
+      </w:pPr>
+      <w:proofErr w:type="gramStart"/>
+      <w:r>
+        <w:rPr>
+          <w:rFonts w:cstheme="minorHAnsi"/>
+        </w:rPr>
+        <w:t>Type  &gt;</w:t>
       </w:r>
       <w:proofErr w:type="spellStart"/>
-      <w:r>
-        <w:rPr>
-          <w:rFonts w:ascii="Times New Roman" w:hAnsi="Times New Roman"/>
+      <w:proofErr w:type="gramEnd"/>
+      <w:r>
+        <w:rPr>
+          <w:rFonts w:cstheme="minorHAnsi"/>
         </w:rPr>
         <w:t>npm</w:t>
       </w:r>
       <w:proofErr w:type="spellEnd"/>
       <w:r>
         <w:rPr>
-          <w:rFonts w:ascii="Times New Roman" w:hAnsi="Times New Roman"/>
+          <w:rFonts w:cstheme="minorHAnsi"/>
         </w:rPr>
         <w:t xml:space="preserve"> install </w:t>
       </w:r>
+      <w:r>
+        <w:rPr>
+          <w:rFonts w:cstheme="minorHAnsi"/>
+        </w:rPr>
+        <w:t xml:space="preserve"> inside project folder where </w:t>
+      </w:r>
+      <w:proofErr w:type="spellStart"/>
+      <w:r>
+        <w:rPr>
+          <w:rFonts w:cstheme="minorHAnsi"/>
+        </w:rPr>
+        <w:t>package.json</w:t>
+      </w:r>
+      <w:proofErr w:type="spellEnd"/>
+      <w:r>
+        <w:rPr>
+          <w:rFonts w:cstheme="minorHAnsi"/>
+        </w:rPr>
+        <w:t xml:space="preserve"> located</w:t>
+      </w:r>
     </w:p>
     <w:p>
       <w:pPr>
         <w:pStyle w:val="ListParagraph"/>
         <w:spacing w:after="0" w:line="240" w:lineRule="auto"/>
         <w:rPr>
-          <w:rFonts w:ascii="Times New Roman" w:hAnsi="Times New Roman"/>
+          <w:rFonts w:cstheme="minorHAnsi"/>
         </w:rPr>
       </w:pPr>
     </w:p>
     <w:p>
       <w:pPr>
         <w:pStyle w:val="ListParagraph"/>
-        <w:spacing w:after="0" w:line="240" w:lineRule="auto"/>
-        <w:rPr>
-          <w:rFonts w:ascii="Times New Roman" w:hAnsi="Times New Roman"/>
-        </w:rPr>
-      </w:pPr>
-      <w:r>
-        <w:rPr>
-          <w:rFonts w:ascii="Times New Roman" w:hAnsi="Times New Roman"/>
-        </w:rPr>
-        <w:t xml:space="preserve">To Run the Project </w:t>
+        <w:numPr>
+          <w:ilvl w:val="0"/>
+          <w:numId w:val="2"/>
+        </w:numPr>
+        <w:spacing w:after="0" w:line="240" w:lineRule="auto"/>
+        <w:rPr>
+          <w:rFonts w:cstheme="minorHAnsi"/>
+          <w:b/>
+        </w:rPr>
+      </w:pPr>
+      <w:r>
+        <w:rPr>
+          <w:rFonts w:cstheme="minorHAnsi"/>
+          <w:b/>
+        </w:rPr>
+        <w:t xml:space="preserve">Run the Project </w:t>
       </w:r>
     </w:p>
     <w:p>
@@ -568,26 +668,59 @@
         <w:pStyle w:val="ListParagraph"/>
         <w:spacing w:after="0" w:line="240" w:lineRule="auto"/>
         <w:rPr>
-          <w:rFonts w:ascii="Times New Roman" w:hAnsi="Times New Roman"/>
-        </w:rPr>
-      </w:pPr>
-      <w:r>
-        <w:rPr>
-          <w:rFonts w:ascii="Times New Roman" w:hAnsi="Times New Roman"/>
+          <w:rFonts w:cstheme="minorHAnsi"/>
+        </w:rPr>
+      </w:pPr>
+      <w:r>
+        <w:rPr>
+          <w:rFonts w:cstheme="minorHAnsi"/>
         </w:rPr>
         <w:t xml:space="preserve">1. </w:t>
       </w:r>
       <w:proofErr w:type="spellStart"/>
-      <w:r>
-        <w:rPr>
-          <w:rFonts w:ascii="Times New Roman" w:hAnsi="Times New Roman"/>
+      <w:proofErr w:type="gramStart"/>
+      <w:r>
+        <w:rPr>
+          <w:rFonts w:cstheme="minorHAnsi"/>
         </w:rPr>
         <w:t>npm</w:t>
       </w:r>
       <w:proofErr w:type="spellEnd"/>
-      <w:r>
-        <w:rPr>
-          <w:rFonts w:ascii="Times New Roman" w:hAnsi="Times New Roman"/>
+      <w:proofErr w:type="gramEnd"/>
+      <w:r>
+        <w:rPr>
+          <w:rFonts w:cstheme="minorHAnsi"/>
+        </w:rPr>
+        <w:t xml:space="preserve"> start </w:t>
+      </w:r>
+    </w:p>
+    <w:p>
+      <w:pPr>
+        <w:pStyle w:val="ListParagraph"/>
+        <w:spacing w:after="0" w:line="240" w:lineRule="auto"/>
+        <w:rPr>
+          <w:rFonts w:cstheme="minorHAnsi"/>
+        </w:rPr>
+      </w:pPr>
+      <w:r>
+        <w:rPr>
+          <w:rFonts w:cstheme="minorHAnsi"/>
+        </w:rPr>
+        <w:t xml:space="preserve">1. </w:t>
+      </w:r>
+      <w:proofErr w:type="spellStart"/>
+      <w:proofErr w:type="gramStart"/>
+      <w:r>
+        <w:rPr>
+          <w:rFonts w:cstheme="minorHAnsi"/>
+        </w:rPr>
+        <w:t>npm</w:t>
+      </w:r>
+      <w:proofErr w:type="spellEnd"/>
+      <w:proofErr w:type="gramEnd"/>
+      <w:r>
+        <w:rPr>
+          <w:rFonts w:cstheme="minorHAnsi"/>
         </w:rPr>
         <w:t xml:space="preserve"> start www/bin</w:t>
       </w:r>
@@ -597,40 +730,42 @@
         <w:pStyle w:val="ListParagraph"/>
         <w:spacing w:after="0" w:line="240" w:lineRule="auto"/>
         <w:rPr>
-          <w:rFonts w:ascii="Times New Roman" w:hAnsi="Times New Roman"/>
-        </w:rPr>
-      </w:pPr>
-      <w:r>
-        <w:rPr>
-          <w:rFonts w:ascii="Times New Roman" w:hAnsi="Times New Roman"/>
+          <w:rFonts w:cstheme="minorHAnsi"/>
+        </w:rPr>
+      </w:pPr>
+      <w:r>
+        <w:rPr>
+          <w:rFonts w:cstheme="minorHAnsi"/>
         </w:rPr>
         <w:t xml:space="preserve">2. </w:t>
       </w:r>
       <w:proofErr w:type="spellStart"/>
-      <w:r>
-        <w:rPr>
-          <w:rFonts w:ascii="Times New Roman" w:hAnsi="Times New Roman"/>
+      <w:proofErr w:type="gramStart"/>
+      <w:r>
+        <w:rPr>
+          <w:rFonts w:cstheme="minorHAnsi"/>
         </w:rPr>
         <w:t>nodemon</w:t>
       </w:r>
       <w:proofErr w:type="spellEnd"/>
-      <w:r>
-        <w:rPr>
-          <w:rFonts w:ascii="Times New Roman" w:hAnsi="Times New Roman"/>
+      <w:proofErr w:type="gramEnd"/>
+      <w:r>
+        <w:rPr>
+          <w:rFonts w:cstheme="minorHAnsi"/>
         </w:rPr>
         <w:t xml:space="preserve"> www/bin or </w:t>
       </w:r>
       <w:proofErr w:type="spellStart"/>
       <w:r>
         <w:rPr>
-          <w:rFonts w:ascii="Times New Roman" w:hAnsi="Times New Roman"/>
+          <w:rFonts w:cstheme="minorHAnsi"/>
         </w:rPr>
         <w:t>nodemon</w:t>
       </w:r>
       <w:proofErr w:type="spellEnd"/>
       <w:r>
         <w:rPr>
-          <w:rFonts w:ascii="Times New Roman" w:hAnsi="Times New Roman"/>
+          <w:rFonts w:cstheme="minorHAnsi"/>
         </w:rPr>
         <w:t xml:space="preserve"> app.js</w:t>
       </w:r>
@@ -640,7 +775,7 @@
         <w:pStyle w:val="ListParagraph"/>
         <w:spacing w:after="0" w:line="240" w:lineRule="auto"/>
         <w:rPr>
-          <w:rFonts w:ascii="Times New Roman" w:hAnsi="Times New Roman"/>
+          <w:rFonts w:asciiTheme="majorHAnsi" w:hAnsiTheme="majorHAnsi"/>
         </w:rPr>
       </w:pPr>
     </w:p>
@@ -649,7 +784,7 @@
         <w:pStyle w:val="ListParagraph"/>
         <w:spacing w:after="0" w:line="240" w:lineRule="auto"/>
         <w:rPr>
-          <w:rFonts w:ascii="Times New Roman" w:hAnsi="Times New Roman"/>
+          <w:rFonts w:asciiTheme="majorHAnsi" w:hAnsiTheme="majorHAnsi"/>
         </w:rPr>
       </w:pPr>
     </w:p>
@@ -659,12 +794,12 @@
         <w:spacing w:after="0" w:line="240" w:lineRule="auto"/>
         <w:ind w:left="360"/>
         <w:rPr>
-          <w:rFonts w:ascii="Times New Roman" w:hAnsi="Times New Roman"/>
-        </w:rPr>
-      </w:pPr>
-      <w:r>
-        <w:rPr>
-          <w:rFonts w:ascii="Times New Roman" w:hAnsi="Times New Roman"/>
+          <w:rFonts w:asciiTheme="majorHAnsi" w:hAnsiTheme="majorHAnsi"/>
+        </w:rPr>
+      </w:pPr>
+      <w:r>
+        <w:rPr>
+          <w:rFonts w:asciiTheme="majorHAnsi" w:hAnsiTheme="majorHAnsi"/>
         </w:rPr>
         <w:t xml:space="preserve"> </w:t>
       </w:r>
@@ -673,12 +808,12 @@
       <w:pPr>
         <w:spacing w:after="0" w:line="240" w:lineRule="auto"/>
         <w:rPr>
-          <w:rFonts w:ascii="Times New Roman" w:hAnsi="Times New Roman"/>
-        </w:rPr>
-      </w:pPr>
-      <w:r>
-        <w:rPr>
-          <w:rFonts w:ascii="Times New Roman" w:hAnsi="Times New Roman"/>
+          <w:rFonts w:asciiTheme="majorHAnsi" w:hAnsiTheme="majorHAnsi"/>
+        </w:rPr>
+      </w:pPr>
+      <w:r>
+        <w:rPr>
+          <w:rFonts w:asciiTheme="majorHAnsi" w:hAnsiTheme="majorHAnsi"/>
         </w:rPr>
         <w:tab/>
       </w:r>
@@ -687,7 +822,7 @@
       <w:pPr>
         <w:spacing w:after="0"/>
         <w:rPr>
-          <w:rFonts w:ascii="Times New Roman" w:hAnsi="Times New Roman"/>
+          <w:rFonts w:asciiTheme="majorHAnsi" w:hAnsiTheme="majorHAnsi"/>
         </w:rPr>
       </w:pPr>
     </w:p>
@@ -704,6 +839,119 @@
 <file path=word/numbering.xml><?xml version="1.0" encoding="utf-8"?>
 <w:numbering xmlns:ve="http://schemas.openxmlformats.org/markup-compatibility/2006" xmlns:o="urn:schemas-microsoft-com:office:office" xmlns:r="http://schemas.openxmlformats.org/officeDocument/2006/relationships" xmlns:m="http://schemas.openxmlformats.org/officeDocument/2006/math" xmlns:v="urn:schemas-microsoft-com:vml" xmlns:wp="http://schemas.openxmlformats.org/drawingml/2006/wordprocessingDrawing" xmlns:w10="urn:schemas-microsoft-com:office:word" xmlns:w="http://schemas.openxmlformats.org/wordprocessingml/2006/main" xmlns:wne="http://schemas.microsoft.com/office/word/2006/wordml">
   <w:abstractNum w:abstractNumId="0">
+    <w:nsid w:val="58F86686"/>
+    <w:multiLevelType w:val="hybridMultilevel"/>
+    <w:tmpl w:val="F30A5922"/>
+    <w:lvl w:ilvl="0" w:tplc="04090009">
+      <w:start w:val="1"/>
+      <w:numFmt w:val="bullet"/>
+      <w:lvlText w:val=""/>
+      <w:lvlJc w:val="left"/>
+      <w:pPr>
+        <w:ind w:left="810" w:hanging="360"/>
+      </w:pPr>
+      <w:rPr>
+        <w:rFonts w:ascii="Wingdings" w:hAnsi="Wingdings" w:hint="default"/>
+      </w:rPr>
+    </w:lvl>
+    <w:lvl w:ilvl="1" w:tplc="04090003" w:tentative="1">
+      <w:start w:val="1"/>
+      <w:numFmt w:val="bullet"/>
+      <w:lvlText w:val="o"/>
+      <w:lvlJc w:val="left"/>
+      <w:pPr>
+        <w:ind w:left="1530" w:hanging="360"/>
+      </w:pPr>
+      <w:rPr>
+        <w:rFonts w:ascii="Courier New" w:hAnsi="Courier New" w:cs="Courier New" w:hint="default"/>
+      </w:rPr>
+    </w:lvl>
+    <w:lvl w:ilvl="2" w:tplc="04090005" w:tentative="1">
+      <w:start w:val="1"/>
+      <w:numFmt w:val="bullet"/>
+      <w:lvlText w:val=""/>
+      <w:lvlJc w:val="left"/>
+      <w:pPr>
+        <w:ind w:left="2250" w:hanging="360"/>
+      </w:pPr>
+      <w:rPr>
+        <w:rFonts w:ascii="Wingdings" w:hAnsi="Wingdings" w:hint="default"/>
+      </w:rPr>
+    </w:lvl>
+    <w:lvl w:ilvl="3" w:tplc="04090001" w:tentative="1">
+      <w:start w:val="1"/>
+      <w:numFmt w:val="bullet"/>
+      <w:lvlText w:val=""/>
+      <w:lvlJc w:val="left"/>
+      <w:pPr>
+        <w:ind w:left="2970" w:hanging="360"/>
+      </w:pPr>
+      <w:rPr>
+        <w:rFonts w:ascii="Symbol" w:hAnsi="Symbol" w:hint="default"/>
+      </w:rPr>
+    </w:lvl>
+    <w:lvl w:ilvl="4" w:tplc="04090003" w:tentative="1">
+      <w:start w:val="1"/>
+      <w:numFmt w:val="bullet"/>
+      <w:lvlText w:val="o"/>
+      <w:lvlJc w:val="left"/>
+      <w:pPr>
+        <w:ind w:left="3690" w:hanging="360"/>
+      </w:pPr>
+      <w:rPr>
+        <w:rFonts w:ascii="Courier New" w:hAnsi="Courier New" w:cs="Courier New" w:hint="default"/>
+      </w:rPr>
+    </w:lvl>
+    <w:lvl w:ilvl="5" w:tplc="04090005" w:tentative="1">
+      <w:start w:val="1"/>
+      <w:numFmt w:val="bullet"/>
+      <w:lvlText w:val=""/>
+      <w:lvlJc w:val="left"/>
+      <w:pPr>
+        <w:ind w:left="4410" w:hanging="360"/>
+      </w:pPr>
+      <w:rPr>
+        <w:rFonts w:ascii="Wingdings" w:hAnsi="Wingdings" w:hint="default"/>
+      </w:rPr>
+    </w:lvl>
+    <w:lvl w:ilvl="6" w:tplc="04090001" w:tentative="1">
+      <w:start w:val="1"/>
+      <w:numFmt w:val="bullet"/>
+      <w:lvlText w:val=""/>
+      <w:lvlJc w:val="left"/>
+      <w:pPr>
+        <w:ind w:left="5130" w:hanging="360"/>
+      </w:pPr>
+      <w:rPr>
+        <w:rFonts w:ascii="Symbol" w:hAnsi="Symbol" w:hint="default"/>
+      </w:rPr>
+    </w:lvl>
+    <w:lvl w:ilvl="7" w:tplc="04090003" w:tentative="1">
+      <w:start w:val="1"/>
+      <w:numFmt w:val="bullet"/>
+      <w:lvlText w:val="o"/>
+      <w:lvlJc w:val="left"/>
+      <w:pPr>
+        <w:ind w:left="5850" w:hanging="360"/>
+      </w:pPr>
+      <w:rPr>
+        <w:rFonts w:ascii="Courier New" w:hAnsi="Courier New" w:cs="Courier New" w:hint="default"/>
+      </w:rPr>
+    </w:lvl>
+    <w:lvl w:ilvl="8" w:tplc="04090005" w:tentative="1">
+      <w:start w:val="1"/>
+      <w:numFmt w:val="bullet"/>
+      <w:lvlText w:val=""/>
+      <w:lvlJc w:val="left"/>
+      <w:pPr>
+        <w:ind w:left="6570" w:hanging="360"/>
+      </w:pPr>
+      <w:rPr>
+        <w:rFonts w:ascii="Wingdings" w:hAnsi="Wingdings" w:hint="default"/>
+      </w:rPr>
+    </w:lvl>
+  </w:abstractNum>
+  <w:abstractNum w:abstractNumId="1">
     <w:nsid w:val="79155B87"/>
     <w:multiLevelType w:val="multilevel"/>
     <w:tmpl w:val="6A6E996E"/>
@@ -817,6 +1065,9 @@
     </w:lvl>
   </w:abstractNum>
   <w:num w:numId="1">
+    <w:abstractNumId w:val="1"/>
+  </w:num>
+  <w:num w:numId="2">
     <w:abstractNumId w:val="0"/>
   </w:num>
 </w:numbering>

</xml_diff>